<commit_message>
add fetch html & js
</commit_message>
<xml_diff>
--- a/RunResult.docx
+++ b/RunResult.docx
@@ -317,6 +317,32 @@
     <w:p>
       <w:pPr>
         <w:ind w:left="-709"/>
+        <w:rPr>
+          <w:b/>
+          <w:color w:val="C00000"/>
+          <w:sz w:val="36"/>
+          <w:szCs w:val="36"/>
+        </w:rPr>
+      </w:pPr>
+      <w:r>
+        <w:rPr>
+          <w:b/>
+          <w:color w:val="C00000"/>
+          <w:sz w:val="36"/>
+          <w:szCs w:val="36"/>
+        </w:rPr>
+        <w:t>Fetch</w:t>
+      </w:r>
+    </w:p>
+    <w:p>
+      <w:pPr>
+        <w:ind w:left="-709"/>
+        <w:rPr>
+          <w:b/>
+          <w:color w:val="C00000"/>
+          <w:sz w:val="36"/>
+          <w:szCs w:val="36"/>
+        </w:rPr>
       </w:pPr>
     </w:p>
     <w:sectPr>

</xml_diff>